<commit_message>
Fix species and taxonize
</commit_message>
<xml_diff>
--- a/supporting.docx
+++ b/supporting.docx
@@ -72,11 +72,110 @@
       <w:pPr>
         <w:pStyle w:val="Ttulo2"/>
       </w:pPr>
-      <w:bookmarkStart w:id="20" w:name="supplementary"/>
+      <w:bookmarkStart w:id="20" w:name="contents"/>
+      <w:r>
+        <w:t xml:space="preserve">Contents</w:t>
+      </w:r>
+      <w:bookmarkEnd w:id="20"/>
+    </w:p>
+    <w:p>
+      <w:pPr>
+        <w:pStyle w:val="Ttulo3"/>
+      </w:pPr>
+      <w:bookmarkStart w:id="21" w:name="figure-s1."/>
+      <w:r>
+        <w:t xml:space="preserve">Figure S1.</w:t>
+      </w:r>
+      <w:bookmarkEnd w:id="21"/>
+    </w:p>
+    <w:p>
+      <w:pPr>
+        <w:pStyle w:val="FirstParagraph"/>
+      </w:pPr>
+      <w:r>
+        <w:t xml:space="preserve">QC overview, showing file management, identifying automatic and manual steps and</w:t>
+      </w:r>
+      <w:r>
+        <w:t xml:space="preserve"> </w:t>
+      </w:r>
+      <w:r>
+        <w:t xml:space="preserve">indicating status file updates.</w:t>
+      </w:r>
+      <w:r>
+        <w:t xml:space="preserve"> </w:t>
+      </w:r>
+      <w:r>
+        <w:t xml:space="preserve">### Table S1. Quality control of metadata in the QC1 stage.</w:t>
+      </w:r>
+      <w:r>
+        <w:t xml:space="preserve"> </w:t>
+      </w:r>
+      <w:r>
+        <w:t xml:space="preserve">### Figure S2. Structure of sfn_data objects.</w:t>
+      </w:r>
+      <w:r>
+        <w:t xml:space="preserve"> </w:t>
+      </w:r>
+      <w:r>
+        <w:t xml:space="preserve">### Table S2. Metadata variables of SAPFLUXNET datasets.</w:t>
+      </w:r>
+      <w:r>
+        <w:t xml:space="preserve"> </w:t>
+      </w:r>
+      <w:r>
+        <w:t xml:space="preserve">### Table S3. Quality control of metadata in the QC2 stage.</w:t>
+      </w:r>
+      <w:r>
+        <w:t xml:space="preserve"> </w:t>
+      </w:r>
+      <w:r>
+        <w:t xml:space="preserve">## Figure S3.</w:t>
+      </w:r>
+      <w:r>
+        <w:t xml:space="preserve"> </w:t>
+      </w:r>
+      <w:r>
+        <w:t xml:space="preserve">Example of the interactive application for outlier and and out of range detection in</w:t>
+      </w:r>
+      <w:r>
+        <w:t xml:space="preserve"> </w:t>
+      </w:r>
+      <w:r>
+        <w:t xml:space="preserve">the QC2 stage.</w:t>
+      </w:r>
+      <w:r>
+        <w:t xml:space="preserve"> </w:t>
+      </w:r>
+      <w:r>
+        <w:t xml:space="preserve">## Table. Datasets</w:t>
+      </w:r>
+      <w:r>
+        <w:t xml:space="preserve"> </w:t>
+      </w:r>
+      <w:r>
+        <w:t xml:space="preserve">## Table. Number of trees per genus</w:t>
+      </w:r>
+      <w:r>
+        <w:t xml:space="preserve"> </w:t>
+      </w:r>
+      <w:r>
+        <w:t xml:space="preserve">## Table. Number of trees per species</w:t>
+      </w:r>
+    </w:p>
+    <w:p>
+      <w:r>
+        <w:br w:type="page"/>
+      </w:r>
+    </w:p>
+    <w:p>
+      <w:pPr>
+        <w:pStyle w:val="Ttulo2"/>
+      </w:pPr>
+      <w:bookmarkStart w:id="22" w:name="supplementary"/>
       <w:r>
         <w:t xml:space="preserve">Supplementary</w:t>
       </w:r>
-      <w:bookmarkEnd w:id="20"/>
+      <w:bookmarkEnd w:id="22"/>
     </w:p>
     <w:p>
       <w:r>
@@ -103,7 +202,7 @@
                     </pic:cNvPicPr>
                   </pic:nvPicPr>
                   <pic:blipFill>
-                    <a:blip r:embed="rId21"/>
+                    <a:blip r:embed="rId23"/>
                     <a:stretch>
                       <a:fillRect/>
                     </a:stretch>
@@ -949,6 +1048,66 @@
     </w:p>
     <w:p>
       <w:pPr>
+        <w:pStyle w:val="CaptionedFigure"/>
+      </w:pPr>
+      <w:r>
+        <w:drawing>
+          <wp:inline>
+            <wp:extent cx="5385614" cy="7620000"/>
+            <wp:effectExtent b="0" l="0" r="0" t="0"/>
+            <wp:docPr descr="Figure X. Overview of the data QC process" title="" id="1" name="Picture"/>
+            <a:graphic>
+              <a:graphicData uri="http://schemas.openxmlformats.org/drawingml/2006/picture">
+                <pic:pic>
+                  <pic:nvPicPr>
+                    <pic:cNvPr descr="resources/schematics.svg" id="0" name="Picture"/>
+                    <pic:cNvPicPr>
+                      <a:picLocks noChangeArrowheads="1" noChangeAspect="1"/>
+                    </pic:cNvPicPr>
+                  </pic:nvPicPr>
+                  <pic:blipFill>
+                    <a:blip r:embed="rId24"/>
+                    <a:stretch>
+                      <a:fillRect/>
+                    </a:stretch>
+                  </pic:blipFill>
+                  <pic:spPr bwMode="auto">
+                    <a:xfrm>
+                      <a:off x="0" y="0"/>
+                      <a:ext cx="5385614" cy="7620000"/>
+                    </a:xfrm>
+                    <a:prstGeom prst="rect">
+                      <a:avLst/>
+                    </a:prstGeom>
+                    <a:noFill/>
+                    <a:ln w="9525">
+                      <a:noFill/>
+                      <a:headEnd/>
+                      <a:tailEnd/>
+                    </a:ln>
+                  </pic:spPr>
+                </pic:pic>
+              </a:graphicData>
+            </a:graphic>
+          </wp:inline>
+        </w:drawing>
+      </w:r>
+    </w:p>
+    <w:p>
+      <w:pPr>
+        <w:pStyle w:val="ImageCaption"/>
+      </w:pPr>
+      <w:r>
+        <w:t xml:space="preserve">Figure X. Overview of the data QC process</w:t>
+      </w:r>
+    </w:p>
+    <w:p>
+      <w:r>
+        <w:br w:type="page"/>
+      </w:r>
+    </w:p>
+    <w:p>
+      <w:pPr>
         <w:pStyle w:val="TableCaption"/>
       </w:pPr>
       <w:r>
@@ -11484,6 +11643,66 @@
         </w:tc>
       </w:tr>
     </w:tbl>
+    <w:p>
+      <w:r>
+        <w:br w:type="page"/>
+      </w:r>
+    </w:p>
+    <w:p>
+      <w:pPr>
+        <w:pStyle w:val="CaptionedFigure"/>
+      </w:pPr>
+      <w:r>
+        <w:drawing>
+          <wp:inline>
+            <wp:extent cx="5943600" cy="2841783"/>
+            <wp:effectExtent b="0" l="0" r="0" t="0"/>
+            <wp:docPr descr="Figure SX. Outliers app" title="" id="1" name="Picture"/>
+            <a:graphic>
+              <a:graphicData uri="http://schemas.openxmlformats.org/drawingml/2006/picture">
+                <pic:pic>
+                  <pic:nvPicPr>
+                    <pic:cNvPr descr="resources/out_app.png" id="0" name="Picture"/>
+                    <pic:cNvPicPr>
+                      <a:picLocks noChangeArrowheads="1" noChangeAspect="1"/>
+                    </pic:cNvPicPr>
+                  </pic:nvPicPr>
+                  <pic:blipFill>
+                    <a:blip r:embed="rId25"/>
+                    <a:stretch>
+                      <a:fillRect/>
+                    </a:stretch>
+                  </pic:blipFill>
+                  <pic:spPr bwMode="auto">
+                    <a:xfrm>
+                      <a:off x="0" y="0"/>
+                      <a:ext cx="5943600" cy="2841783"/>
+                    </a:xfrm>
+                    <a:prstGeom prst="rect">
+                      <a:avLst/>
+                    </a:prstGeom>
+                    <a:noFill/>
+                    <a:ln w="9525">
+                      <a:noFill/>
+                      <a:headEnd/>
+                      <a:tailEnd/>
+                    </a:ln>
+                  </pic:spPr>
+                </pic:pic>
+              </a:graphicData>
+            </a:graphic>
+          </wp:inline>
+        </w:drawing>
+      </w:r>
+    </w:p>
+    <w:p>
+      <w:pPr>
+        <w:pStyle w:val="ImageCaption"/>
+      </w:pPr>
+      <w:r>
+        <w:t xml:space="preserve">Figure SX. Outliers app</w:t>
+      </w:r>
+    </w:p>
     <w:p>
       <w:r>
         <w:br w:type="page"/>
@@ -17675,23 +17894,13 @@
     </w:p>
     <w:p>
       <w:pPr>
-        <w:pStyle w:val="Cuerpodetexto"/>
+        <w:pStyle w:val="Ttulo2"/>
       </w:pPr>
-      <w:r>
-        <w:t xml:space="preserve">[1]</w:t>
-      </w:r>
-      <w:r>
-        <w:t xml:space="preserve"> </w:t>
-      </w:r>
-      <w:r>
-        <w:t xml:space="preserve">“</w:t>
-      </w:r>
+      <w:bookmarkStart w:id="26" w:name="table-number-of-trees-per-species"/>
       <w:r>
         <w:t xml:space="preserve">Table: number of trees per species</w:t>
       </w:r>
-      <w:r>
-        <w:t xml:space="preserve">”</w:t>
-      </w:r>
+      <w:bookmarkEnd w:id="26"/>
     </w:p>
     <w:sectPr>
       <w:type w:val="nextPage"/>

</xml_diff>